<commit_message>
fixed website link in resume
</commit_message>
<xml_diff>
--- a/Fall2024ResumeEvanGunderson.docx
+++ b/Fall2024ResumeEvanGunderson.docx
@@ -625,8 +625,27 @@
           <w:color w:val="000000" w:themeColor="text1"/>
           <w:szCs w:val="24"/>
         </w:rPr>
-        <w:t xml:space="preserve">Mathematica, FeynRules, </w:t>
+        <w:t xml:space="preserve">Mathematica, </w:t>
       </w:r>
+      <w:proofErr w:type="spellStart"/>
+      <w:r>
+        <w:rPr>
+          <w:rFonts w:eastAsiaTheme="majorEastAsia" w:cstheme="majorBidi"/>
+          <w:color w:val="000000" w:themeColor="text1"/>
+          <w:szCs w:val="24"/>
+        </w:rPr>
+        <w:t>FeynRules</w:t>
+      </w:r>
+      <w:proofErr w:type="spellEnd"/>
+      <w:r>
+        <w:rPr>
+          <w:rFonts w:eastAsiaTheme="majorEastAsia" w:cstheme="majorBidi"/>
+          <w:color w:val="000000" w:themeColor="text1"/>
+          <w:szCs w:val="24"/>
+        </w:rPr>
+        <w:t xml:space="preserve">, </w:t>
+      </w:r>
+      <w:proofErr w:type="spellStart"/>
       <w:r>
         <w:rPr>
           <w:rFonts w:eastAsiaTheme="majorEastAsia" w:cstheme="majorBidi"/>
@@ -641,7 +660,16 @@
           <w:color w:val="000000" w:themeColor="text1"/>
           <w:szCs w:val="24"/>
         </w:rPr>
-        <w:t xml:space="preserve">adgraph, </w:t>
+        <w:t>adgraph</w:t>
+      </w:r>
+      <w:proofErr w:type="spellEnd"/>
+      <w:r>
+        <w:rPr>
+          <w:rFonts w:eastAsiaTheme="majorEastAsia" w:cstheme="majorBidi"/>
+          <w:color w:val="000000" w:themeColor="text1"/>
+          <w:szCs w:val="24"/>
+        </w:rPr>
+        <w:t xml:space="preserve">, </w:t>
       </w:r>
       <w:r>
         <w:rPr>
@@ -929,7 +957,23 @@
         <w:t>, OOP</w:t>
       </w:r>
       <w:r>
-        <w:t>, GoLang, ForTran, Dart</w:t>
+        <w:t xml:space="preserve">, </w:t>
+      </w:r>
+      <w:proofErr w:type="spellStart"/>
+      <w:r>
+        <w:t>GoLang</w:t>
+      </w:r>
+      <w:proofErr w:type="spellEnd"/>
+      <w:r>
+        <w:t xml:space="preserve">, </w:t>
+      </w:r>
+      <w:proofErr w:type="spellStart"/>
+      <w:r>
+        <w:t>ForTran</w:t>
+      </w:r>
+      <w:proofErr w:type="spellEnd"/>
+      <w:r>
+        <w:t>, Dart</w:t>
       </w:r>
       <w:r>
         <w:t>.</w:t>
@@ -969,7 +1013,7 @@
           <w:szCs w:val="20"/>
           <w:u w:val="none"/>
         </w:rPr>
-        <w:t xml:space="preserve">  </w:t>
+        <w:t xml:space="preserve"> </w:t>
       </w:r>
       <w:hyperlink r:id="rId13" w:history="1">
         <w:r>
@@ -978,9 +1022,18 @@
             <w:sz w:val="20"/>
             <w:szCs w:val="20"/>
           </w:rPr>
-          <w:t>lizard25.github.io</w:t>
+          <w:t>https://lizard25.github.io/</w:t>
         </w:r>
       </w:hyperlink>
+      <w:r>
+        <w:rPr>
+          <w:rStyle w:val="Hyperlink"/>
+          <w:sz w:val="20"/>
+          <w:szCs w:val="20"/>
+          <w:u w:val="none"/>
+        </w:rPr>
+        <w:t xml:space="preserve"> </w:t>
+      </w:r>
     </w:p>
     <w:sectPr>
       <w:pgSz w:w="12240" w:h="15840"/>
@@ -27059,6 +27112,7 @@
   <w:rsids>
     <w:rsidRoot w:val="001D5399"/>
     <w:rsid w:val="000471D5"/>
+    <w:rsid w:val="00196E43"/>
     <w:rsid w:val="001B3AB2"/>
     <w:rsid w:val="001D5399"/>
     <w:rsid w:val="00241CF8"/>
@@ -27080,6 +27134,7 @@
     <w:rsid w:val="008A1C58"/>
     <w:rsid w:val="0097644A"/>
     <w:rsid w:val="00994827"/>
+    <w:rsid w:val="00AA4C23"/>
     <w:rsid w:val="00B00E87"/>
     <w:rsid w:val="00BB7F9F"/>
     <w:rsid w:val="00BC22DC"/>
@@ -28128,15 +28183,6 @@
 </file>
 
 <file path=customXml/item2.xml><?xml version="1.0" encoding="utf-8"?>
-<?mso-contentType ?>
-<FormTemplates xmlns="http://schemas.microsoft.com/sharepoint/v3/contenttype/forms">
-  <Display>DocumentLibraryForm</Display>
-  <Edit>DocumentLibraryForm</Edit>
-  <New>DocumentLibraryForm</New>
-</FormTemplates>
-</file>
-
-<file path=customXml/item3.xml><?xml version="1.0" encoding="utf-8"?>
 <p:properties xmlns:p="http://schemas.microsoft.com/office/2006/metadata/properties" xmlns:xsi="http://www.w3.org/2001/XMLSchema-instance" xmlns:pc="http://schemas.microsoft.com/office/infopath/2007/PartnerControls">
   <documentManagement>
     <Background xmlns="71af3243-3dd4-4a8d-8c0d-dd76da1f02a5">false</Background>
@@ -28154,6 +28200,15 @@
     <MediaServiceKeyPoints xmlns="71af3243-3dd4-4a8d-8c0d-dd76da1f02a5" xsi:nil="true"/>
   </documentManagement>
 </p:properties>
+</file>
+
+<file path=customXml/item3.xml><?xml version="1.0" encoding="utf-8"?>
+<?mso-contentType ?>
+<FormTemplates xmlns="http://schemas.microsoft.com/sharepoint/v3/contenttype/forms">
+  <Display>DocumentLibraryForm</Display>
+  <Edit>DocumentLibraryForm</Edit>
+  <New>DocumentLibraryForm</New>
+</FormTemplates>
 </file>
 
 <file path=customXml/itemProps1.xml><?xml version="1.0" encoding="utf-8"?>
@@ -28178,14 +28233,6 @@
 </file>
 
 <file path=customXml/itemProps2.xml><?xml version="1.0" encoding="utf-8"?>
-<ds:datastoreItem xmlns:ds="http://schemas.openxmlformats.org/officeDocument/2006/customXml" ds:itemID="{5D9ED3FD-0EE3-43B5-B701-56BB60CEE482}">
-  <ds:schemaRefs>
-    <ds:schemaRef ds:uri="http://schemas.microsoft.com/sharepoint/v3/contenttype/forms"/>
-  </ds:schemaRefs>
-</ds:datastoreItem>
-</file>
-
-<file path=customXml/itemProps3.xml><?xml version="1.0" encoding="utf-8"?>
 <ds:datastoreItem xmlns:ds="http://schemas.openxmlformats.org/officeDocument/2006/customXml" ds:itemID="{2B9F8D08-1D9B-4293-B753-AE33123B7366}">
   <ds:schemaRefs>
     <ds:schemaRef ds:uri="http://schemas.microsoft.com/office/2006/metadata/properties"/>
@@ -28197,6 +28244,14 @@
 </ds:datastoreItem>
 </file>
 
+<file path=customXml/itemProps3.xml><?xml version="1.0" encoding="utf-8"?>
+<ds:datastoreItem xmlns:ds="http://schemas.openxmlformats.org/officeDocument/2006/customXml" ds:itemID="{5D9ED3FD-0EE3-43B5-B701-56BB60CEE482}">
+  <ds:schemaRefs>
+    <ds:schemaRef ds:uri="http://schemas.microsoft.com/sharepoint/v3/contenttype/forms"/>
+  </ds:schemaRefs>
+</ds:datastoreItem>
+</file>
+
 <file path=docMetadata/LabelInfo.xml><?xml version="1.0" encoding="utf-8"?>
 <clbl:labelList xmlns:clbl="http://schemas.microsoft.com/office/2020/mipLabelMetadata"/>
 </file>
</xml_diff>